<commit_message>
update for 1st draft
</commit_message>
<xml_diff>
--- a/test result 1.0.docx
+++ b/test result 1.0.docx
@@ -970,7 +970,16 @@
           <w:sz w:val="20"/>
           <w:szCs w:val="20"/>
         </w:rPr>
-        <w:t>: 0.9892</w:t>
+        <w:t xml:space="preserve">: </w:t>
+      </w:r>
+      <w:r>
+        <w:rPr>
+          <w:rFonts w:ascii="Courier" w:hAnsi="Courier" w:cs="Courier New"/>
+          <w:color w:val="FF0000"/>
+          <w:sz w:val="20"/>
+          <w:szCs w:val="20"/>
+        </w:rPr>
+        <w:t>0.9892</w:t>
       </w:r>
     </w:p>
     <w:p>
@@ -3782,7 +3791,16 @@
           <w:sz w:val="20"/>
           <w:szCs w:val="20"/>
         </w:rPr>
-        <w:t>: 0.9900</w:t>
+        <w:t xml:space="preserve">: </w:t>
+      </w:r>
+      <w:r>
+        <w:rPr>
+          <w:rFonts w:ascii="Courier" w:hAnsi="Courier" w:cs="Courier New"/>
+          <w:color w:val="FF0000"/>
+          <w:sz w:val="20"/>
+          <w:szCs w:val="20"/>
+        </w:rPr>
+        <w:t>0.9900</w:t>
       </w:r>
     </w:p>
     <w:p>
@@ -4221,7 +4239,7 @@
         <w:textAlignment w:val="baseline"/>
         <w:rPr>
           <w:rFonts w:ascii="Courier" w:hAnsi="Courier" w:cs="Courier New"/>
-          <w:color w:val="000000"/>
+          <w:color w:val="FF0000"/>
           <w:sz w:val="20"/>
           <w:szCs w:val="20"/>
         </w:rPr>
@@ -4293,7 +4311,16 @@
           <w:sz w:val="20"/>
           <w:szCs w:val="20"/>
         </w:rPr>
-        <w:t>: 0.9910</w:t>
+        <w:t xml:space="preserve">: </w:t>
+      </w:r>
+      <w:r>
+        <w:rPr>
+          <w:rFonts w:ascii="Courier" w:hAnsi="Courier" w:cs="Courier New"/>
+          <w:color w:val="FF0000"/>
+          <w:sz w:val="20"/>
+          <w:szCs w:val="20"/>
+        </w:rPr>
+        <w:t>0.9910</w:t>
       </w:r>
     </w:p>
     <w:p>
@@ -5700,19 +5727,19 @@
         <w:spacing w:line="291" w:lineRule="atLeast"/>
         <w:jc w:val="right"/>
         <w:rPr>
+          <w:rFonts w:ascii="inherit" w:hAnsi="inherit" w:cs="Courier New" w:hint="eastAsia"/>
+          <w:color w:val="000000"/>
+          <w:sz w:val="20"/>
+          <w:szCs w:val="20"/>
+        </w:rPr>
+      </w:pPr>
+      <w:r>
+        <w:rPr>
           <w:rFonts w:ascii="inherit" w:hAnsi="inherit" w:cs="Courier New"/>
           <w:color w:val="000000"/>
           <w:sz w:val="20"/>
           <w:szCs w:val="20"/>
         </w:rPr>
-      </w:pPr>
-      <w:r>
-        <w:rPr>
-          <w:rFonts w:ascii="inherit" w:hAnsi="inherit" w:cs="Courier New"/>
-          <w:color w:val="000000"/>
-          <w:sz w:val="20"/>
-          <w:szCs w:val="20"/>
-        </w:rPr>
         <w:t>​</w:t>
       </w:r>
     </w:p>
@@ -5724,8 +5751,96 @@
       </w:pPr>
     </w:p>
     <w:p>
+      <w:r>
+        <w:t>G0: 0.9836-----</w:t>
+      </w:r>
+      <w:r>
+        <w:rPr>
+          <w:color w:val="FF0000"/>
+        </w:rPr>
+        <w:t>0.9892</w:t>
+      </w:r>
+      <w:r>
+        <w:t>-----0.9801-----</w:t>
+      </w:r>
+      <w:r>
+        <w:t>0.9869</w:t>
+      </w:r>
+      <w:r>
+        <w:tab/>
+      </w:r>
+      <w:r>
+        <w:tab/>
+      </w:r>
+      <w:r>
+        <w:tab/>
+      </w:r>
+      <w:r>
+        <w:t>Avg:</w:t>
+      </w:r>
+      <w:r>
+        <w:t>0.98495</w:t>
+      </w:r>
+    </w:p>
+    <w:p>
+      <w:r>
+        <w:t>G1: 0.9873-----0.9890-----0.9883-----</w:t>
+      </w:r>
+      <w:r>
+        <w:rPr>
+          <w:color w:val="FF0000"/>
+        </w:rPr>
+        <w:t>0.9900</w:t>
+      </w:r>
+      <w:r>
+        <w:tab/>
+      </w:r>
+      <w:r>
+        <w:tab/>
+      </w:r>
+      <w:r>
+        <w:tab/>
+      </w:r>
+      <w:r>
+        <w:t>Avg:</w:t>
+      </w:r>
+      <w:r>
+        <w:t>0.98865</w:t>
+      </w:r>
+    </w:p>
+    <w:p>
+      <w:r>
+        <w:t xml:space="preserve">G2: </w:t>
+      </w:r>
+      <w:r>
+        <w:rPr>
+          <w:color w:val="FF0000"/>
+        </w:rPr>
+        <w:t>0.9910</w:t>
+      </w:r>
+      <w:r>
+        <w:t>-----0.9861-----0.9890-----0.9887</w:t>
+      </w:r>
+      <w:r>
+        <w:tab/>
+      </w:r>
+      <w:r>
+        <w:tab/>
+      </w:r>
+      <w:r>
+        <w:tab/>
+      </w:r>
+      <w:r>
+        <w:t>Avg:</w:t>
+      </w:r>
+      <w:r>
+        <w:t>0.9</w:t>
+      </w:r>
       <w:bookmarkStart w:id="0" w:name="_GoBack"/>
       <w:bookmarkEnd w:id="0"/>
+      <w:r>
+        <w:t>887</w:t>
+      </w:r>
     </w:p>
     <w:sectPr>
       <w:pgSz w:w="12240" w:h="15840"/>

</xml_diff>